<commit_message>
hey the graphics works yay
</commit_message>
<xml_diff>
--- a/EightQueens/Psuedocode for Eight Queens.docx
+++ b/EightQueens/Psuedocode for Eight Queens.docx
@@ -700,10 +700,78 @@
       <w:r>
         <w:t xml:space="preserve"> ChessSquarePanels</w:t>
       </w:r>
+      <w:r>
+        <w:t xml:space="preserve"> </w:t>
+      </w:r>
+    </w:p>
+    <w:p>
+      <w:pPr>
+        <w:spacing w:after="0" w:line="240" w:lineRule="auto"/>
+        <w:ind w:left="720"/>
+      </w:pPr>
+      <w:r>
+        <w:t>}</w:t>
+      </w:r>
+    </w:p>
+    <w:p>
+      <w:pPr>
+        <w:spacing w:after="0" w:line="240" w:lineRule="auto"/>
+        <w:ind w:left="720"/>
+      </w:pPr>
+      <w:r>
+        <w:t>//This method simply displays the example solution demonstrated in the writeup</w:t>
+      </w:r>
+    </w:p>
+    <w:p>
+      <w:pPr>
+        <w:spacing w:after="0" w:line="240" w:lineRule="auto"/>
+        <w:ind w:left="720"/>
+      </w:pPr>
+    </w:p>
+    <w:p>
+      <w:pPr>
+        <w:spacing w:after="0" w:line="240" w:lineRule="auto"/>
+        <w:ind w:left="720"/>
+      </w:pPr>
+      <w:r>
+        <w:t xml:space="preserve">public void </w:t>
+      </w:r>
+      <w:proofErr w:type="spellStart"/>
+      <w:proofErr w:type="gramStart"/>
+      <w:r>
+        <w:t>exampleSolution</w:t>
+      </w:r>
+      <w:proofErr w:type="spellEnd"/>
+      <w:r>
+        <w:t>(</w:t>
+      </w:r>
+      <w:proofErr w:type="gramEnd"/>
+      <w:r>
+        <w:t>){</w:t>
+      </w:r>
+    </w:p>
+    <w:p>
+      <w:pPr>
+        <w:spacing w:after="0" w:line="240" w:lineRule="auto"/>
+        <w:ind w:left="720"/>
+      </w:pPr>
+      <w:r>
+        <w:tab/>
+        <w:t xml:space="preserve">//without going into the actual code, this method sets the ChessSquarePanel at each </w:t>
+      </w:r>
+    </w:p>
+    <w:p>
+      <w:pPr>
+        <w:spacing w:after="0" w:line="240" w:lineRule="auto"/>
+        <w:ind w:left="1440"/>
+      </w:pPr>
+      <w:r>
+        <w:t>//corresponding position as shown in the write up to display a queen. There is little //actual coding going on as this method does not actually solve the problem but just //</w:t>
+      </w:r>
       <w:bookmarkStart w:id="0" w:name="_GoBack"/>
       <w:bookmarkEnd w:id="0"/>
       <w:r>
-        <w:t xml:space="preserve"> </w:t>
+        <w:t>displays one possible solution</w:t>
       </w:r>
     </w:p>
     <w:p>

</xml_diff>

<commit_message>
ya yeet added textures and broke the program
</commit_message>
<xml_diff>
--- a/EightQueens/Psuedocode for Eight Queens.docx
+++ b/EightQueens/Psuedocode for Eight Queens.docx
@@ -1,6 +1,6 @@
 
 <file path=word/document.xml><?xml version="1.0" encoding="utf-8"?>
-<w:document xmlns:wpc="http://schemas.microsoft.com/office/word/2010/wordprocessingCanvas" xmlns:cx="http://schemas.microsoft.com/office/drawing/2014/chartex" xmlns:cx1="http://schemas.microsoft.com/office/drawing/2015/9/8/chartex" xmlns:cx2="http://schemas.microsoft.com/office/drawing/2015/10/21/chartex" xmlns:cx3="http://schemas.microsoft.com/office/drawing/2016/5/9/chartex" xmlns:cx4="http://schemas.microsoft.com/office/drawing/2016/5/10/chartex" xmlns:cx5="http://schemas.microsoft.com/office/drawing/2016/5/11/chartex" xmlns:cx6="http://schemas.microsoft.com/office/drawing/2016/5/12/chartex" xmlns:cx7="http://schemas.microsoft.com/office/drawing/2016/5/13/chartex" xmlns:cx8="http://schemas.microsoft.com/office/drawing/2016/5/14/chartex" xmlns:mc="http://schemas.openxmlformats.org/markup-compatibility/2006" xmlns:aink="http://schemas.microsoft.com/office/drawing/2016/ink" xmlns:am3d="http://schemas.microsoft.com/office/drawing/2017/model3d" xmlns:o="urn:schemas-microsoft-com:office:office" xmlns:r="http://schemas.openxmlformats.org/officeDocument/2006/relationships" xmlns:m="http://schemas.openxmlformats.org/officeDocument/2006/math" xmlns:v="urn:schemas-microsoft-com:vml" xmlns:wp14="http://schemas.microsoft.com/office/word/2010/wordprocessingDrawing" xmlns:wp="http://schemas.openxmlformats.org/drawingml/2006/wordprocessingDrawing" xmlns:w10="urn:schemas-microsoft-com:office:word" xmlns:w="http://schemas.openxmlformats.org/wordprocessingml/2006/main" xmlns:w14="http://schemas.microsoft.com/office/word/2010/wordml" xmlns:w15="http://schemas.microsoft.com/office/word/2012/wordml" xmlns:w16cid="http://schemas.microsoft.com/office/word/2016/wordml/cid" xmlns:w16se="http://schemas.microsoft.com/office/word/2015/wordml/symex" xmlns:wpg="http://schemas.microsoft.com/office/word/2010/wordprocessingGroup" xmlns:wpi="http://schemas.microsoft.com/office/word/2010/wordprocessingInk" xmlns:wne="http://schemas.microsoft.com/office/word/2006/wordml" xmlns:wps="http://schemas.microsoft.com/office/word/2010/wordprocessingShape" mc:Ignorable="w14 w15 w16se w16cid wp14">
+<w:document xmlns:wpc="http://schemas.microsoft.com/office/word/2010/wordprocessingCanvas" xmlns:cx="http://schemas.microsoft.com/office/drawing/2014/chartex" xmlns:mc="http://schemas.openxmlformats.org/markup-compatibility/2006" xmlns:o="urn:schemas-microsoft-com:office:office" xmlns:r="http://schemas.openxmlformats.org/officeDocument/2006/relationships" xmlns:m="http://schemas.openxmlformats.org/officeDocument/2006/math" xmlns:v="urn:schemas-microsoft-com:vml" xmlns:wp14="http://schemas.microsoft.com/office/word/2010/wordprocessingDrawing" xmlns:wp="http://schemas.openxmlformats.org/drawingml/2006/wordprocessingDrawing" xmlns:w10="urn:schemas-microsoft-com:office:word" xmlns:w="http://schemas.openxmlformats.org/wordprocessingml/2006/main" xmlns:w14="http://schemas.microsoft.com/office/word/2010/wordml" xmlns:w15="http://schemas.microsoft.com/office/word/2012/wordml" xmlns:w16se="http://schemas.microsoft.com/office/word/2015/wordml/symex" xmlns:wpg="http://schemas.microsoft.com/office/word/2010/wordprocessingGroup" xmlns:wpi="http://schemas.microsoft.com/office/word/2010/wordprocessingInk" xmlns:wne="http://schemas.microsoft.com/office/word/2006/wordml" xmlns:wps="http://schemas.microsoft.com/office/word/2010/wordprocessingShape" mc:Ignorable="w14 w15 w16se wp14">
   <w:body>
     <w:p>
       <w:pPr>
@@ -580,7 +580,15 @@
       </w:r>
       <w:proofErr w:type="spellEnd"/>
       <w:r>
-        <w:t xml:space="preserve"> or JPanel, give it appropriate size,</w:t>
+        <w:t xml:space="preserve"> or </w:t>
+      </w:r>
+      <w:proofErr w:type="spellStart"/>
+      <w:r>
+        <w:t>JPanel</w:t>
+      </w:r>
+      <w:proofErr w:type="spellEnd"/>
+      <w:r>
+        <w:t>, give it appropriate size,</w:t>
       </w:r>
     </w:p>
     <w:p>
@@ -766,37 +774,31 @@
         <w:ind w:left="1440"/>
       </w:pPr>
       <w:r>
-        <w:t>//corresponding position as shown in the write up to display a queen. There is little //actual coding going on as this method does not actually solve the problem but just //</w:t>
-      </w:r>
+        <w:t>//corresponding position as shown in the write up to display a queen. There is little //actual coding going on as this method does not actually solve the problem but just //displays one possible solution</w:t>
+      </w:r>
+    </w:p>
+    <w:p>
+      <w:pPr>
+        <w:spacing w:after="0" w:line="240" w:lineRule="auto"/>
+        <w:ind w:left="720"/>
+      </w:pPr>
+      <w:r>
+        <w:t>}</w:t>
+      </w:r>
+    </w:p>
+    <w:p>
+      <w:pPr>
+        <w:spacing w:after="0" w:line="240" w:lineRule="auto"/>
+        <w:ind w:left="720"/>
+      </w:pPr>
+    </w:p>
+    <w:p>
+      <w:pPr>
+        <w:spacing w:after="0" w:line="240" w:lineRule="auto"/>
+        <w:ind w:left="720"/>
+      </w:pPr>
       <w:bookmarkStart w:id="0" w:name="_GoBack"/>
       <w:bookmarkEnd w:id="0"/>
-      <w:r>
-        <w:t>displays one possible solution</w:t>
-      </w:r>
-    </w:p>
-    <w:p>
-      <w:pPr>
-        <w:spacing w:after="0" w:line="240" w:lineRule="auto"/>
-        <w:ind w:left="720"/>
-      </w:pPr>
-      <w:r>
-        <w:t>}</w:t>
-      </w:r>
-    </w:p>
-    <w:p>
-      <w:pPr>
-        <w:spacing w:after="0" w:line="240" w:lineRule="auto"/>
-        <w:ind w:left="720"/>
-      </w:pPr>
-    </w:p>
-    <w:p>
-      <w:pPr>
-        <w:spacing w:after="0" w:line="240" w:lineRule="auto"/>
-        <w:ind w:left="720"/>
-      </w:pPr>
-      <w:r>
-        <w:t>//This method is perhaps the most important</w:t>
-      </w:r>
     </w:p>
     <w:p>
       <w:pPr>
@@ -823,7 +825,7 @@
 </file>
 
 <file path=word/styles.xml><?xml version="1.0" encoding="utf-8"?>
-<w:styles xmlns:mc="http://schemas.openxmlformats.org/markup-compatibility/2006" xmlns:r="http://schemas.openxmlformats.org/officeDocument/2006/relationships" xmlns:w="http://schemas.openxmlformats.org/wordprocessingml/2006/main" xmlns:w14="http://schemas.microsoft.com/office/word/2010/wordml" xmlns:w15="http://schemas.microsoft.com/office/word/2012/wordml" xmlns:w16cid="http://schemas.microsoft.com/office/word/2016/wordml/cid" xmlns:w16se="http://schemas.microsoft.com/office/word/2015/wordml/symex" mc:Ignorable="w14 w15 w16se w16cid">
+<w:styles xmlns:mc="http://schemas.openxmlformats.org/markup-compatibility/2006" xmlns:r="http://schemas.openxmlformats.org/officeDocument/2006/relationships" xmlns:w="http://schemas.openxmlformats.org/wordprocessingml/2006/main" xmlns:w14="http://schemas.microsoft.com/office/word/2010/wordml" xmlns:w15="http://schemas.microsoft.com/office/word/2012/wordml" xmlns:w16se="http://schemas.microsoft.com/office/word/2015/wordml/symex" mc:Ignorable="w14 w15 w16se">
   <w:docDefaults>
     <w:rPrDefault>
       <w:rPr>
@@ -839,7 +841,7 @@
       </w:pPr>
     </w:pPrDefault>
   </w:docDefaults>
-  <w:latentStyles w:defLockedState="0" w:defUIPriority="99" w:defSemiHidden="0" w:defUnhideWhenUsed="0" w:defQFormat="0" w:count="375">
+  <w:latentStyles w:defLockedState="0" w:defUIPriority="99" w:defSemiHidden="0" w:defUnhideWhenUsed="0" w:defQFormat="0" w:count="371">
     <w:lsdException w:name="Normal" w:uiPriority="0" w:qFormat="1"/>
     <w:lsdException w:name="heading 1" w:uiPriority="9" w:qFormat="1"/>
     <w:lsdException w:name="heading 2" w:semiHidden="1" w:uiPriority="9" w:unhideWhenUsed="1" w:qFormat="1"/>
@@ -1211,10 +1213,6 @@
     <w:lsdException w:name="List Table 5 Dark Accent 6" w:uiPriority="50"/>
     <w:lsdException w:name="List Table 6 Colorful Accent 6" w:uiPriority="51"/>
     <w:lsdException w:name="List Table 7 Colorful Accent 6" w:uiPriority="52"/>
-    <w:lsdException w:name="Mention" w:semiHidden="1" w:unhideWhenUsed="1"/>
-    <w:lsdException w:name="Smart Hyperlink" w:semiHidden="1" w:unhideWhenUsed="1"/>
-    <w:lsdException w:name="Hashtag" w:semiHidden="1" w:unhideWhenUsed="1"/>
-    <w:lsdException w:name="Unresolved Mention" w:semiHidden="1" w:unhideWhenUsed="1"/>
   </w:latentStyles>
   <w:style w:type="paragraph" w:default="1" w:styleId="Normal">
     <w:name w:val="Normal"/>

</xml_diff>

<commit_message>
what is an EightQueens
</commit_message>
<xml_diff>
--- a/EightQueens/Psuedocode for Eight Queens.docx
+++ b/EightQueens/Psuedocode for Eight Queens.docx
@@ -1,6 +1,6 @@
 
 <file path=word/document.xml><?xml version="1.0" encoding="utf-8"?>
-<w:document xmlns:wpc="http://schemas.microsoft.com/office/word/2010/wordprocessingCanvas" xmlns:cx="http://schemas.microsoft.com/office/drawing/2014/chartex" xmlns:mc="http://schemas.openxmlformats.org/markup-compatibility/2006" xmlns:o="urn:schemas-microsoft-com:office:office" xmlns:r="http://schemas.openxmlformats.org/officeDocument/2006/relationships" xmlns:m="http://schemas.openxmlformats.org/officeDocument/2006/math" xmlns:v="urn:schemas-microsoft-com:vml" xmlns:wp14="http://schemas.microsoft.com/office/word/2010/wordprocessingDrawing" xmlns:wp="http://schemas.openxmlformats.org/drawingml/2006/wordprocessingDrawing" xmlns:w10="urn:schemas-microsoft-com:office:word" xmlns:w="http://schemas.openxmlformats.org/wordprocessingml/2006/main" xmlns:w14="http://schemas.microsoft.com/office/word/2010/wordml" xmlns:w15="http://schemas.microsoft.com/office/word/2012/wordml" xmlns:w16se="http://schemas.microsoft.com/office/word/2015/wordml/symex" xmlns:wpg="http://schemas.microsoft.com/office/word/2010/wordprocessingGroup" xmlns:wpi="http://schemas.microsoft.com/office/word/2010/wordprocessingInk" xmlns:wne="http://schemas.microsoft.com/office/word/2006/wordml" xmlns:wps="http://schemas.microsoft.com/office/word/2010/wordprocessingShape" mc:Ignorable="w14 w15 w16se wp14">
+<w:document xmlns:wpc="http://schemas.microsoft.com/office/word/2010/wordprocessingCanvas" xmlns:cx="http://schemas.microsoft.com/office/drawing/2014/chartex" xmlns:cx1="http://schemas.microsoft.com/office/drawing/2015/9/8/chartex" xmlns:cx2="http://schemas.microsoft.com/office/drawing/2015/10/21/chartex" xmlns:cx3="http://schemas.microsoft.com/office/drawing/2016/5/9/chartex" xmlns:cx4="http://schemas.microsoft.com/office/drawing/2016/5/10/chartex" xmlns:cx5="http://schemas.microsoft.com/office/drawing/2016/5/11/chartex" xmlns:cx6="http://schemas.microsoft.com/office/drawing/2016/5/12/chartex" xmlns:cx7="http://schemas.microsoft.com/office/drawing/2016/5/13/chartex" xmlns:cx8="http://schemas.microsoft.com/office/drawing/2016/5/14/chartex" xmlns:mc="http://schemas.openxmlformats.org/markup-compatibility/2006" xmlns:aink="http://schemas.microsoft.com/office/drawing/2016/ink" xmlns:am3d="http://schemas.microsoft.com/office/drawing/2017/model3d" xmlns:o="urn:schemas-microsoft-com:office:office" xmlns:r="http://schemas.openxmlformats.org/officeDocument/2006/relationships" xmlns:m="http://schemas.openxmlformats.org/officeDocument/2006/math" xmlns:v="urn:schemas-microsoft-com:vml" xmlns:wp14="http://schemas.microsoft.com/office/word/2010/wordprocessingDrawing" xmlns:wp="http://schemas.openxmlformats.org/drawingml/2006/wordprocessingDrawing" xmlns:w10="urn:schemas-microsoft-com:office:word" xmlns:w="http://schemas.openxmlformats.org/wordprocessingml/2006/main" xmlns:w14="http://schemas.microsoft.com/office/word/2010/wordml" xmlns:w15="http://schemas.microsoft.com/office/word/2012/wordml" xmlns:w16cid="http://schemas.microsoft.com/office/word/2016/wordml/cid" xmlns:w16se="http://schemas.microsoft.com/office/word/2015/wordml/symex" xmlns:wpg="http://schemas.microsoft.com/office/word/2010/wordprocessingGroup" xmlns:wpi="http://schemas.microsoft.com/office/word/2010/wordprocessingInk" xmlns:wne="http://schemas.microsoft.com/office/word/2006/wordml" xmlns:wps="http://schemas.microsoft.com/office/word/2010/wordprocessingShape" mc:Ignorable="w14 w15 w16se w16cid wp14">
   <w:body>
     <w:p>
       <w:pPr>
@@ -580,15 +580,7 @@
       </w:r>
       <w:proofErr w:type="spellEnd"/>
       <w:r>
-        <w:t xml:space="preserve"> or </w:t>
-      </w:r>
-      <w:proofErr w:type="spellStart"/>
-      <w:r>
-        <w:t>JPanel</w:t>
-      </w:r>
-      <w:proofErr w:type="spellEnd"/>
-      <w:r>
-        <w:t>, give it appropriate size,</w:t>
+        <w:t xml:space="preserve"> or JPanel, give it appropriate size,</w:t>
       </w:r>
     </w:p>
     <w:p>
@@ -795,15 +787,845 @@
     <w:p>
       <w:pPr>
         <w:spacing w:after="0" w:line="240" w:lineRule="auto"/>
-        <w:ind w:left="720"/>
-      </w:pPr>
+      </w:pPr>
+      <w:r>
+        <w:rPr>
+          <w:bCs/>
+        </w:rPr>
+        <w:t>public</w:t>
+      </w:r>
+      <w:r>
+        <w:t xml:space="preserve"> </w:t>
+      </w:r>
+      <w:proofErr w:type="spellStart"/>
+      <w:r>
+        <w:rPr>
+          <w:bCs/>
+        </w:rPr>
+        <w:t>boolean</w:t>
+      </w:r>
+      <w:proofErr w:type="spellEnd"/>
+      <w:r>
+        <w:t xml:space="preserve"> </w:t>
+      </w:r>
+      <w:r>
+        <w:rPr>
+          <w:bCs/>
+        </w:rPr>
+        <w:t>addQueens</w:t>
+      </w:r>
+      <w:r>
+        <w:t>(</w:t>
+      </w:r>
+      <w:r>
+        <w:rPr>
+          <w:bCs/>
+        </w:rPr>
+        <w:t>ArrayList</w:t>
+      </w:r>
+      <w:r>
+        <w:t xml:space="preserve">&lt;Queen&gt; </w:t>
+      </w:r>
+      <w:proofErr w:type="spellStart"/>
+      <w:r>
+        <w:t>alreadyPlaced</w:t>
+      </w:r>
+      <w:proofErr w:type="spellEnd"/>
+      <w:r>
+        <w:t>) {</w:t>
+      </w:r>
+    </w:p>
+    <w:p>
+      <w:pPr>
+        <w:spacing w:after="0" w:line="240" w:lineRule="auto"/>
+      </w:pPr>
+      <w:r>
+        <w:tab/>
+      </w:r>
+      <w:r>
+        <w:tab/>
+      </w:r>
+      <w:r>
+        <w:rPr>
+          <w:bCs/>
+        </w:rPr>
+        <w:t>if</w:t>
+      </w:r>
+      <w:r>
+        <w:t xml:space="preserve"> (</w:t>
+      </w:r>
+      <w:proofErr w:type="spellStart"/>
+      <w:r>
+        <w:t>alreadyPlaced.size</w:t>
+      </w:r>
+      <w:proofErr w:type="spellEnd"/>
+      <w:r>
+        <w:t xml:space="preserve">() &gt;= </w:t>
+      </w:r>
+      <w:r>
+        <w:rPr>
+          <w:bCs/>
+          <w:i/>
+          <w:iCs/>
+        </w:rPr>
+        <w:t>ROWS</w:t>
+      </w:r>
+      <w:r>
+        <w:t>) {</w:t>
+      </w:r>
+    </w:p>
+    <w:p>
+      <w:pPr>
+        <w:spacing w:after="0" w:line="240" w:lineRule="auto"/>
+      </w:pPr>
+      <w:r>
+        <w:tab/>
+      </w:r>
+      <w:r>
+        <w:tab/>
+      </w:r>
+      <w:r>
+        <w:tab/>
+        <w:t>// base case - if there are 8 queens on the board</w:t>
+      </w:r>
+    </w:p>
+    <w:p>
+      <w:pPr>
+        <w:spacing w:after="0" w:line="240" w:lineRule="auto"/>
+      </w:pPr>
+      <w:r>
+        <w:tab/>
+      </w:r>
+      <w:r>
+        <w:tab/>
+      </w:r>
+      <w:r>
+        <w:tab/>
+      </w:r>
+      <w:r>
+        <w:rPr>
+          <w:bCs/>
+        </w:rPr>
+        <w:t>return</w:t>
+      </w:r>
+      <w:r>
+        <w:t xml:space="preserve"> </w:t>
+      </w:r>
+      <w:r>
+        <w:rPr>
+          <w:bCs/>
+        </w:rPr>
+        <w:t>true</w:t>
+      </w:r>
+      <w:r>
+        <w:t>;</w:t>
+      </w:r>
+    </w:p>
+    <w:p>
+      <w:pPr>
+        <w:spacing w:after="0" w:line="240" w:lineRule="auto"/>
+      </w:pPr>
+      <w:r>
+        <w:tab/>
+      </w:r>
+      <w:r>
+        <w:tab/>
+        <w:t xml:space="preserve">} </w:t>
+      </w:r>
+      <w:r>
+        <w:rPr>
+          <w:bCs/>
+        </w:rPr>
+        <w:t>else</w:t>
+      </w:r>
+      <w:r>
+        <w:t xml:space="preserve"> </w:t>
+      </w:r>
+      <w:r>
+        <w:rPr>
+          <w:bCs/>
+        </w:rPr>
+        <w:t>if</w:t>
+      </w:r>
+      <w:r>
+        <w:t xml:space="preserve"> (</w:t>
+      </w:r>
+      <w:proofErr w:type="spellStart"/>
+      <w:r>
+        <w:t>alreadyPlaced.isEmpty</w:t>
+      </w:r>
+      <w:proofErr w:type="spellEnd"/>
+      <w:r>
+        <w:t>()) {</w:t>
+      </w:r>
+    </w:p>
+    <w:p>
+      <w:pPr>
+        <w:spacing w:after="0" w:line="240" w:lineRule="auto"/>
+      </w:pPr>
+      <w:r>
+        <w:tab/>
+      </w:r>
+      <w:r>
+        <w:tab/>
+      </w:r>
+      <w:r>
+        <w:tab/>
+        <w:t>// if the array is empty, place a queen in the start position, which changes</w:t>
+      </w:r>
+    </w:p>
+    <w:p>
+      <w:pPr>
+        <w:spacing w:after="0" w:line="240" w:lineRule="auto"/>
+      </w:pPr>
+      <w:r>
+        <w:tab/>
+      </w:r>
+      <w:r>
+        <w:tab/>
+      </w:r>
+      <w:r>
+        <w:tab/>
+        <w:t>// based on the solution number, and then call addQueens again</w:t>
+      </w:r>
+    </w:p>
+    <w:p>
+      <w:pPr>
+        <w:spacing w:after="0" w:line="240" w:lineRule="auto"/>
+      </w:pPr>
+      <w:r>
+        <w:tab/>
+      </w:r>
+      <w:r>
+        <w:tab/>
+      </w:r>
+      <w:r>
+        <w:tab/>
+      </w:r>
+      <w:r>
+        <w:rPr>
+          <w:bCs/>
+        </w:rPr>
+        <w:t>Queen</w:t>
+      </w:r>
+      <w:r>
+        <w:t xml:space="preserve"> </w:t>
+      </w:r>
+      <w:r>
+        <w:rPr>
+          <w:bCs/>
+        </w:rPr>
+        <w:t>q</w:t>
+      </w:r>
+      <w:r>
+        <w:t xml:space="preserve"> = </w:t>
+      </w:r>
+      <w:r>
+        <w:rPr>
+          <w:bCs/>
+        </w:rPr>
+        <w:t>new</w:t>
+      </w:r>
+      <w:r>
+        <w:t xml:space="preserve"> </w:t>
+      </w:r>
+      <w:proofErr w:type="gramStart"/>
+      <w:r>
+        <w:t>Queen(</w:t>
+      </w:r>
+      <w:proofErr w:type="spellStart"/>
+      <w:proofErr w:type="gramEnd"/>
+      <w:r>
+        <w:rPr>
+          <w:i/>
+          <w:iCs/>
+        </w:rPr>
+        <w:t>startRow</w:t>
+      </w:r>
+      <w:proofErr w:type="spellEnd"/>
+      <w:r>
+        <w:t xml:space="preserve">, </w:t>
+      </w:r>
+      <w:proofErr w:type="spellStart"/>
+      <w:r>
+        <w:rPr>
+          <w:i/>
+          <w:iCs/>
+        </w:rPr>
+        <w:t>startCol</w:t>
+      </w:r>
+      <w:proofErr w:type="spellEnd"/>
+      <w:r>
+        <w:t>);</w:t>
+      </w:r>
+    </w:p>
+    <w:p>
+      <w:pPr>
+        <w:spacing w:after="0" w:line="240" w:lineRule="auto"/>
+      </w:pPr>
+      <w:r>
+        <w:tab/>
+      </w:r>
+      <w:r>
+        <w:tab/>
+      </w:r>
+      <w:r>
+        <w:tab/>
+      </w:r>
+      <w:proofErr w:type="spellStart"/>
+      <w:r>
+        <w:t>alreadyPlaced.add</w:t>
+      </w:r>
+      <w:proofErr w:type="spellEnd"/>
+      <w:r>
+        <w:t>(q);</w:t>
+      </w:r>
+    </w:p>
+    <w:p>
+      <w:pPr>
+        <w:spacing w:after="0" w:line="240" w:lineRule="auto"/>
+      </w:pPr>
+      <w:r>
+        <w:tab/>
+      </w:r>
+      <w:r>
+        <w:tab/>
+      </w:r>
+      <w:r>
+        <w:tab/>
+      </w:r>
+      <w:r>
+        <w:rPr>
+          <w:bCs/>
+        </w:rPr>
+        <w:t>return</w:t>
+      </w:r>
+      <w:r>
+        <w:t xml:space="preserve"> addQueens(</w:t>
+      </w:r>
+      <w:proofErr w:type="spellStart"/>
+      <w:r>
+        <w:t>alreadyPlaced</w:t>
+      </w:r>
+      <w:proofErr w:type="spellEnd"/>
+      <w:r>
+        <w:t>);</w:t>
+      </w:r>
+    </w:p>
+    <w:p>
+      <w:pPr>
+        <w:spacing w:after="0" w:line="240" w:lineRule="auto"/>
+      </w:pPr>
+    </w:p>
+    <w:p>
+      <w:pPr>
+        <w:spacing w:after="0" w:line="240" w:lineRule="auto"/>
+      </w:pPr>
+      <w:r>
+        <w:tab/>
+      </w:r>
+      <w:r>
+        <w:tab/>
+        <w:t xml:space="preserve">} </w:t>
+      </w:r>
+      <w:r>
+        <w:rPr>
+          <w:bCs/>
+        </w:rPr>
+        <w:t>else</w:t>
+      </w:r>
+      <w:r>
+        <w:t xml:space="preserve"> {</w:t>
+      </w:r>
+    </w:p>
+    <w:p>
+      <w:pPr>
+        <w:spacing w:after="0" w:line="240" w:lineRule="auto"/>
+      </w:pPr>
+      <w:r>
+        <w:tab/>
+      </w:r>
+      <w:r>
+        <w:tab/>
+      </w:r>
+      <w:r>
+        <w:rPr>
+          <w:bCs/>
+        </w:rPr>
+        <w:t>int</w:t>
+      </w:r>
+      <w:r>
+        <w:t xml:space="preserve"> </w:t>
+      </w:r>
+      <w:proofErr w:type="spellStart"/>
+      <w:r>
+        <w:rPr>
+          <w:bCs/>
+        </w:rPr>
+        <w:t>curSize</w:t>
+      </w:r>
+      <w:proofErr w:type="spellEnd"/>
+      <w:r>
+        <w:t xml:space="preserve"> = </w:t>
+      </w:r>
+      <w:proofErr w:type="spellStart"/>
+      <w:r>
+        <w:t>alreadyPlaced.size</w:t>
+      </w:r>
+      <w:proofErr w:type="spellEnd"/>
+      <w:r>
+        <w:t>();</w:t>
+      </w:r>
+    </w:p>
+    <w:p>
+      <w:pPr>
+        <w:spacing w:after="0" w:line="240" w:lineRule="auto"/>
+      </w:pPr>
+      <w:r>
+        <w:tab/>
+      </w:r>
+      <w:r>
+        <w:tab/>
+        <w:t>//a quick instance field to check if a Queen has been added</w:t>
+      </w:r>
+      <w:r>
+        <w:t xml:space="preserve"> later</w:t>
+      </w:r>
+      <w:r>
+        <w:tab/>
+      </w:r>
+      <w:r>
+        <w:tab/>
+      </w:r>
+    </w:p>
+    <w:p>
+      <w:pPr>
+        <w:spacing w:after="0" w:line="240" w:lineRule="auto"/>
+        <w:ind w:left="720" w:firstLine="720"/>
+      </w:pPr>
+      <w:r>
+        <w:rPr>
+          <w:bCs/>
+        </w:rPr>
+        <w:t>for</w:t>
+      </w:r>
+      <w:r>
+        <w:t xml:space="preserve"> (</w:t>
+      </w:r>
+      <w:r>
+        <w:rPr>
+          <w:bCs/>
+        </w:rPr>
+        <w:t>int</w:t>
+      </w:r>
+      <w:r>
+        <w:t xml:space="preserve"> </w:t>
+      </w:r>
+      <w:proofErr w:type="spellStart"/>
+      <w:r>
+        <w:rPr>
+          <w:bCs/>
+        </w:rPr>
+        <w:t>i</w:t>
+      </w:r>
+      <w:proofErr w:type="spellEnd"/>
+      <w:r>
+        <w:t xml:space="preserve"> = 0; </w:t>
+      </w:r>
+      <w:proofErr w:type="spellStart"/>
+      <w:r>
+        <w:t>i</w:t>
+      </w:r>
+      <w:proofErr w:type="spellEnd"/>
+      <w:r>
+        <w:t xml:space="preserve"> &lt; </w:t>
+      </w:r>
+      <w:r>
+        <w:rPr>
+          <w:bCs/>
+          <w:i/>
+          <w:iCs/>
+        </w:rPr>
+        <w:t>COLUMNS;</w:t>
+      </w:r>
+      <w:r>
+        <w:t xml:space="preserve"> </w:t>
+      </w:r>
+      <w:proofErr w:type="spellStart"/>
+      <w:r>
+        <w:t>i</w:t>
+      </w:r>
+      <w:proofErr w:type="spellEnd"/>
+      <w:r>
+        <w:t>++) {</w:t>
+      </w:r>
+    </w:p>
+    <w:p>
+      <w:pPr>
+        <w:spacing w:after="0" w:line="240" w:lineRule="auto"/>
+        <w:ind w:left="2160"/>
+      </w:pPr>
+      <w:r>
+        <w:rPr>
+          <w:bCs/>
+        </w:rPr>
+        <w:t>Queen</w:t>
+      </w:r>
+      <w:r>
+        <w:t xml:space="preserve"> </w:t>
+      </w:r>
+      <w:r>
+        <w:rPr>
+          <w:bCs/>
+        </w:rPr>
+        <w:t>q</w:t>
+      </w:r>
+      <w:r>
+        <w:t xml:space="preserve"> = </w:t>
+      </w:r>
+      <w:r>
+        <w:rPr>
+          <w:bCs/>
+        </w:rPr>
+        <w:t>new</w:t>
+      </w:r>
+      <w:r>
+        <w:t xml:space="preserve"> Queen(</w:t>
+      </w:r>
+      <w:proofErr w:type="spellStart"/>
+      <w:proofErr w:type="gramStart"/>
+      <w:r>
+        <w:t>alreadyPlaced.get</w:t>
+      </w:r>
+      <w:proofErr w:type="spellEnd"/>
+      <w:r>
+        <w:t>(</w:t>
+      </w:r>
+      <w:proofErr w:type="spellStart"/>
+      <w:proofErr w:type="gramEnd"/>
+      <w:r>
+        <w:t>alreadyPlaced.size</w:t>
+      </w:r>
+      <w:proofErr w:type="spellEnd"/>
+      <w:r>
+        <w:t xml:space="preserve">() </w:t>
+      </w:r>
+      <w:r>
+        <w:t>-</w:t>
+      </w:r>
+      <w:r>
+        <w:t>1).</w:t>
+      </w:r>
+      <w:proofErr w:type="spellStart"/>
+      <w:r>
+        <w:t>getRow</w:t>
+      </w:r>
+      <w:proofErr w:type="spellEnd"/>
+      <w:r>
+        <w:t>()</w:t>
+      </w:r>
+      <w:r>
+        <w:t>+1</w:t>
+      </w:r>
+      <w:r>
+        <w:t xml:space="preserve">, </w:t>
+      </w:r>
+      <w:proofErr w:type="spellStart"/>
+      <w:r>
+        <w:t>i</w:t>
+      </w:r>
+      <w:proofErr w:type="spellEnd"/>
+      <w:r>
+        <w:t>);</w:t>
+      </w:r>
+    </w:p>
+    <w:p>
+      <w:pPr>
+        <w:spacing w:after="0" w:line="240" w:lineRule="auto"/>
+        <w:ind w:left="2160"/>
+      </w:pPr>
+      <w:r>
+        <w:t>//starting on the next row, try placing a Queen in each spot. If one fits, then break the loop</w:t>
+      </w:r>
+    </w:p>
+    <w:p>
+      <w:pPr>
+        <w:spacing w:after="0" w:line="240" w:lineRule="auto"/>
+      </w:pPr>
+      <w:r>
+        <w:tab/>
+      </w:r>
+      <w:r>
+        <w:tab/>
+      </w:r>
+      <w:r>
+        <w:tab/>
+      </w:r>
+      <w:r>
+        <w:rPr>
+          <w:bCs/>
+        </w:rPr>
+        <w:t>if</w:t>
+      </w:r>
+      <w:r>
+        <w:t xml:space="preserve"> (</w:t>
+      </w:r>
+      <w:proofErr w:type="spellStart"/>
+      <w:proofErr w:type="gramStart"/>
+      <w:r>
+        <w:t>isLegal</w:t>
+      </w:r>
+      <w:proofErr w:type="spellEnd"/>
+      <w:r>
+        <w:t>(</w:t>
+      </w:r>
+      <w:proofErr w:type="gramEnd"/>
+      <w:r>
+        <w:t xml:space="preserve">q, </w:t>
+      </w:r>
+      <w:proofErr w:type="spellStart"/>
+      <w:r>
+        <w:t>alreadyPlaced</w:t>
+      </w:r>
+      <w:proofErr w:type="spellEnd"/>
+      <w:r>
+        <w:t>)) {</w:t>
+      </w:r>
+    </w:p>
+    <w:p>
+      <w:pPr>
+        <w:spacing w:after="0" w:line="240" w:lineRule="auto"/>
+      </w:pPr>
+      <w:r>
+        <w:tab/>
+      </w:r>
+      <w:r>
+        <w:tab/>
+      </w:r>
+      <w:r>
+        <w:tab/>
+      </w:r>
+      <w:r>
+        <w:tab/>
+      </w:r>
+      <w:proofErr w:type="spellStart"/>
+      <w:r>
+        <w:t>alreadyPlaced.add</w:t>
+      </w:r>
+      <w:proofErr w:type="spellEnd"/>
+      <w:r>
+        <w:t>(q);</w:t>
+      </w:r>
+    </w:p>
+    <w:p>
+      <w:pPr>
+        <w:spacing w:after="0" w:line="240" w:lineRule="auto"/>
+      </w:pPr>
+      <w:r>
+        <w:tab/>
+      </w:r>
+      <w:r>
+        <w:tab/>
+      </w:r>
+      <w:r>
+        <w:tab/>
+      </w:r>
+      <w:r>
+        <w:tab/>
+      </w:r>
+      <w:r>
+        <w:rPr>
+          <w:bCs/>
+        </w:rPr>
+        <w:t>break</w:t>
+      </w:r>
+      <w:r>
+        <w:t>;</w:t>
+      </w:r>
+    </w:p>
+    <w:p>
+      <w:pPr>
+        <w:spacing w:after="0" w:line="240" w:lineRule="auto"/>
+      </w:pPr>
+      <w:r>
+        <w:tab/>
+      </w:r>
+      <w:r>
+        <w:tab/>
+      </w:r>
+      <w:r>
+        <w:tab/>
+        <w:t>}</w:t>
+      </w:r>
+    </w:p>
+    <w:p>
+      <w:pPr>
+        <w:spacing w:after="0" w:line="240" w:lineRule="auto"/>
+      </w:pPr>
+      <w:r>
+        <w:tab/>
+      </w:r>
+      <w:r>
+        <w:tab/>
+        <w:t>}</w:t>
+      </w:r>
+    </w:p>
+    <w:p>
+      <w:pPr>
+        <w:spacing w:after="0" w:line="240" w:lineRule="auto"/>
+      </w:pPr>
+      <w:r>
+        <w:tab/>
+      </w:r>
+      <w:r>
+        <w:tab/>
+      </w:r>
+      <w:r>
+        <w:rPr>
+          <w:bCs/>
+        </w:rPr>
+        <w:t>if</w:t>
+      </w:r>
+      <w:r>
+        <w:t xml:space="preserve"> (</w:t>
+      </w:r>
+      <w:proofErr w:type="spellStart"/>
+      <w:r>
+        <w:t>curSize</w:t>
+      </w:r>
+      <w:proofErr w:type="spellEnd"/>
+      <w:r>
+        <w:t xml:space="preserve"> &lt; </w:t>
+      </w:r>
+      <w:proofErr w:type="spellStart"/>
+      <w:r>
+        <w:t>alreadyPlaced.size</w:t>
+      </w:r>
+      <w:proofErr w:type="spellEnd"/>
+      <w:r>
+        <w:t>()) {</w:t>
+      </w:r>
+    </w:p>
+    <w:p>
+      <w:pPr>
+        <w:spacing w:after="0" w:line="240" w:lineRule="auto"/>
+      </w:pPr>
+      <w:r>
+        <w:tab/>
+      </w:r>
+      <w:r>
+        <w:tab/>
+      </w:r>
+      <w:r>
+        <w:tab/>
+      </w:r>
+      <w:r>
+        <w:rPr>
+          <w:bCs/>
+        </w:rPr>
+        <w:t>return</w:t>
+      </w:r>
+      <w:r>
+        <w:t xml:space="preserve"> addQueens(</w:t>
+      </w:r>
+      <w:proofErr w:type="spellStart"/>
+      <w:r>
+        <w:t>alreadyPlaced</w:t>
+      </w:r>
+      <w:proofErr w:type="spellEnd"/>
+      <w:r>
+        <w:t>);</w:t>
+      </w:r>
+    </w:p>
+    <w:p>
+      <w:pPr>
+        <w:spacing w:after="0" w:line="240" w:lineRule="auto"/>
+      </w:pPr>
+      <w:r>
+        <w:tab/>
+        <w:t>//if a Queen has been added, t</w:t>
+      </w:r>
       <w:bookmarkStart w:id="0" w:name="_GoBack"/>
       <w:bookmarkEnd w:id="0"/>
-    </w:p>
-    <w:p>
-      <w:pPr>
-        <w:spacing w:after="0" w:line="240" w:lineRule="auto"/>
-      </w:pPr>
+      <w:r>
+        <w:t>hat means there is potential for more, so call the method again</w:t>
+      </w:r>
+    </w:p>
+    <w:p>
+      <w:pPr>
+        <w:spacing w:after="0" w:line="240" w:lineRule="auto"/>
+      </w:pPr>
+      <w:r>
+        <w:tab/>
+      </w:r>
+      <w:r>
+        <w:tab/>
+        <w:t xml:space="preserve">} </w:t>
+      </w:r>
+      <w:r>
+        <w:rPr>
+          <w:bCs/>
+        </w:rPr>
+        <w:t>else</w:t>
+      </w:r>
+    </w:p>
+    <w:p>
+      <w:pPr>
+        <w:spacing w:after="0" w:line="240" w:lineRule="auto"/>
+      </w:pPr>
+      <w:r>
+        <w:tab/>
+      </w:r>
+      <w:r>
+        <w:tab/>
+      </w:r>
+      <w:r>
+        <w:tab/>
+      </w:r>
+      <w:r>
+        <w:rPr>
+          <w:bCs/>
+        </w:rPr>
+        <w:t>return</w:t>
+      </w:r>
+      <w:r>
+        <w:t xml:space="preserve"> </w:t>
+      </w:r>
+      <w:r>
+        <w:rPr>
+          <w:bCs/>
+        </w:rPr>
+        <w:t>false</w:t>
+      </w:r>
+      <w:r>
+        <w:t>;</w:t>
+      </w:r>
+    </w:p>
+    <w:p>
+      <w:pPr>
+        <w:spacing w:after="0" w:line="240" w:lineRule="auto"/>
+        <w:ind w:firstLine="720"/>
+      </w:pPr>
+      <w:r>
+        <w:t>//if no Queen has been added, terminate the method and return false</w:t>
+      </w:r>
+    </w:p>
+    <w:p>
+      <w:pPr>
+        <w:spacing w:after="0" w:line="240" w:lineRule="auto"/>
+      </w:pPr>
+      <w:r>
+        <w:tab/>
+        <w:t>}</w:t>
+      </w:r>
+    </w:p>
+    <w:p>
+      <w:pPr>
+        <w:spacing w:after="0" w:line="240" w:lineRule="auto"/>
+      </w:pPr>
+      <w:r>
+        <w:t>}</w:t>
+      </w:r>
     </w:p>
     <w:p>
       <w:pPr>
@@ -825,7 +1647,7 @@
 </file>
 
 <file path=word/styles.xml><?xml version="1.0" encoding="utf-8"?>
-<w:styles xmlns:mc="http://schemas.openxmlformats.org/markup-compatibility/2006" xmlns:r="http://schemas.openxmlformats.org/officeDocument/2006/relationships" xmlns:w="http://schemas.openxmlformats.org/wordprocessingml/2006/main" xmlns:w14="http://schemas.microsoft.com/office/word/2010/wordml" xmlns:w15="http://schemas.microsoft.com/office/word/2012/wordml" xmlns:w16se="http://schemas.microsoft.com/office/word/2015/wordml/symex" mc:Ignorable="w14 w15 w16se">
+<w:styles xmlns:mc="http://schemas.openxmlformats.org/markup-compatibility/2006" xmlns:r="http://schemas.openxmlformats.org/officeDocument/2006/relationships" xmlns:w="http://schemas.openxmlformats.org/wordprocessingml/2006/main" xmlns:w14="http://schemas.microsoft.com/office/word/2010/wordml" xmlns:w15="http://schemas.microsoft.com/office/word/2012/wordml" xmlns:w16cid="http://schemas.microsoft.com/office/word/2016/wordml/cid" xmlns:w16se="http://schemas.microsoft.com/office/word/2015/wordml/symex" mc:Ignorable="w14 w15 w16se w16cid">
   <w:docDefaults>
     <w:rPrDefault>
       <w:rPr>
@@ -841,7 +1663,7 @@
       </w:pPr>
     </w:pPrDefault>
   </w:docDefaults>
-  <w:latentStyles w:defLockedState="0" w:defUIPriority="99" w:defSemiHidden="0" w:defUnhideWhenUsed="0" w:defQFormat="0" w:count="371">
+  <w:latentStyles w:defLockedState="0" w:defUIPriority="99" w:defSemiHidden="0" w:defUnhideWhenUsed="0" w:defQFormat="0" w:count="375">
     <w:lsdException w:name="Normal" w:uiPriority="0" w:qFormat="1"/>
     <w:lsdException w:name="heading 1" w:uiPriority="9" w:qFormat="1"/>
     <w:lsdException w:name="heading 2" w:semiHidden="1" w:uiPriority="9" w:unhideWhenUsed="1" w:qFormat="1"/>
@@ -947,7 +1769,6 @@
     <w:lsdException w:name="HTML Sample" w:semiHidden="1" w:unhideWhenUsed="1"/>
     <w:lsdException w:name="HTML Typewriter" w:semiHidden="1" w:unhideWhenUsed="1"/>
     <w:lsdException w:name="HTML Variable" w:semiHidden="1" w:unhideWhenUsed="1"/>
-    <w:lsdException w:name="Normal Table" w:semiHidden="1" w:unhideWhenUsed="1"/>
     <w:lsdException w:name="annotation subject" w:semiHidden="1" w:unhideWhenUsed="1"/>
     <w:lsdException w:name="No List" w:semiHidden="1" w:unhideWhenUsed="1"/>
     <w:lsdException w:name="Outline List 1" w:semiHidden="1" w:unhideWhenUsed="1"/>
@@ -991,10 +1812,8 @@
     <w:lsdException w:name="Table Elegant" w:semiHidden="1" w:unhideWhenUsed="1"/>
     <w:lsdException w:name="Table Professional" w:semiHidden="1" w:unhideWhenUsed="1"/>
     <w:lsdException w:name="Table Subtle 1" w:semiHidden="1" w:unhideWhenUsed="1"/>
-    <w:lsdException w:name="Table Subtle 2" w:semiHidden="1" w:unhideWhenUsed="1"/>
     <w:lsdException w:name="Table Web 1" w:semiHidden="1" w:unhideWhenUsed="1"/>
     <w:lsdException w:name="Table Web 2" w:semiHidden="1" w:unhideWhenUsed="1"/>
-    <w:lsdException w:name="Table Web 3" w:semiHidden="1" w:unhideWhenUsed="1"/>
     <w:lsdException w:name="Balloon Text" w:semiHidden="1" w:unhideWhenUsed="1"/>
     <w:lsdException w:name="Table Grid" w:uiPriority="39"/>
     <w:lsdException w:name="Table Theme" w:semiHidden="1" w:unhideWhenUsed="1"/>
@@ -1213,6 +2032,10 @@
     <w:lsdException w:name="List Table 5 Dark Accent 6" w:uiPriority="50"/>
     <w:lsdException w:name="List Table 6 Colorful Accent 6" w:uiPriority="51"/>
     <w:lsdException w:name="List Table 7 Colorful Accent 6" w:uiPriority="52"/>
+    <w:lsdException w:name="Mention" w:semiHidden="1" w:unhideWhenUsed="1"/>
+    <w:lsdException w:name="Smart Hyperlink" w:semiHidden="1" w:unhideWhenUsed="1"/>
+    <w:lsdException w:name="Hashtag" w:semiHidden="1" w:unhideWhenUsed="1"/>
+    <w:lsdException w:name="Unresolved Mention" w:semiHidden="1" w:unhideWhenUsed="1"/>
   </w:latentStyles>
   <w:style w:type="paragraph" w:default="1" w:styleId="Normal">
     <w:name w:val="Normal"/>
@@ -1242,7 +2065,6 @@
   <w:style w:type="character" w:default="1" w:styleId="DefaultParagraphFont">
     <w:name w:val="Default Paragraph Font"/>
     <w:uiPriority w:val="1"/>
-    <w:semiHidden/>
     <w:unhideWhenUsed/>
   </w:style>
   <w:style w:type="table" w:default="1" w:styleId="TableNormal">

</xml_diff>